<commit_message>
Revert "Merge branch 'master' into Nolasco_Location_Choice"
This reverts commit 08626fa777cb9ba08560f4df04da59263fe86928, reversing
changes made to adda353bef58d3f5294999f2bdcff8277922ccd5.
</commit_message>
<xml_diff>
--- a/Text-Based Game/Artifacts/Requirements.docx
+++ b/Text-Based Game/Artifacts/Requirements.docx
@@ -69,15 +69,7 @@
         <w:t xml:space="preserve">The backstory is </w:t>
       </w:r>
       <w:r>
-        <w:t xml:space="preserve">given in the beginning of the game; it’s a </w:t>
-      </w:r>
-      <w:proofErr w:type="gramStart"/>
-      <w:r>
-        <w:t>quick few sentences</w:t>
-      </w:r>
-      <w:proofErr w:type="gramEnd"/>
-      <w:r>
-        <w:t xml:space="preserve"> tha</w:t>
+        <w:t>given in the beginning of the game; it’s a quick few sentences tha</w:t>
       </w:r>
       <w:r>
         <w:t>t explain what happened and they’re prompted with what they want to do next; their destiny is in their hands</w:t>
@@ -94,13 +86,8 @@
       <w:r>
         <w:t xml:space="preserve">Backstory: you crash-landed on an alien planet and your ship is damaged, so you </w:t>
       </w:r>
-      <w:proofErr w:type="gramStart"/>
-      <w:r>
-        <w:t>have to</w:t>
-      </w:r>
-      <w:proofErr w:type="gramEnd"/>
-      <w:r>
-        <w:t xml:space="preserve"> decide what’s best for yo</w:t>
+      <w:r>
+        <w:t>have to decide what’s best for yo</w:t>
       </w:r>
       <w:r>
         <w:t>ur survival</w:t>
@@ -115,15 +102,7 @@
         </w:numPr>
       </w:pPr>
       <w:r>
-        <w:t xml:space="preserve">Objective: repair the ship so you can get off the planet and </w:t>
-      </w:r>
-      <w:proofErr w:type="gramStart"/>
-      <w:r>
-        <w:t>that’s</w:t>
-      </w:r>
-      <w:proofErr w:type="gramEnd"/>
-      <w:r>
-        <w:t xml:space="preserve"> how you win the game</w:t>
+        <w:t>Objective: repair the ship so you can get off the planet and that’s how you win the game</w:t>
       </w:r>
     </w:p>
     <w:p>
@@ -207,15 +186,7 @@
         </w:numPr>
       </w:pPr>
       <w:r>
-        <w:t xml:space="preserve">Users </w:t>
-      </w:r>
-      <w:proofErr w:type="gramStart"/>
-      <w:r>
-        <w:t>can’t</w:t>
-      </w:r>
-      <w:proofErr w:type="gramEnd"/>
-      <w:r>
-        <w:t xml:space="preserve"> select a number outside of the </w:t>
+        <w:t xml:space="preserve">Users can’t select a number outside of the </w:t>
       </w:r>
       <w:r>
         <w:t>given options</w:t>
@@ -230,15 +201,7 @@
         </w:numPr>
       </w:pPr>
       <w:r>
-        <w:t xml:space="preserve">Users </w:t>
-      </w:r>
-      <w:proofErr w:type="gramStart"/>
-      <w:r>
-        <w:t>can’t</w:t>
-      </w:r>
-      <w:proofErr w:type="gramEnd"/>
-      <w:r>
-        <w:t xml:space="preserve"> select a letter or alphanumerical option unless prompted to</w:t>
+        <w:t>Users can’t select a letter or alphanumerical option unless prompted to</w:t>
       </w:r>
     </w:p>
     <w:p>
@@ -250,15 +213,7 @@
         </w:numPr>
       </w:pPr>
       <w:r>
-        <w:t xml:space="preserve">Users can’t submit an empty space </w:t>
-      </w:r>
-      <w:proofErr w:type="gramStart"/>
-      <w:r>
-        <w:t>(“ ”</w:t>
-      </w:r>
-      <w:proofErr w:type="gramEnd"/>
-      <w:r>
-        <w:t>)</w:t>
+        <w:t>Users can’t submit an empty space (“ ”)</w:t>
       </w:r>
     </w:p>
     <w:p>
@@ -282,15 +237,7 @@
         </w:numPr>
       </w:pPr>
       <w:r>
-        <w:t xml:space="preserve">Player </w:t>
-      </w:r>
-      <w:proofErr w:type="gramStart"/>
-      <w:r>
-        <w:t>has to</w:t>
-      </w:r>
-      <w:proofErr w:type="gramEnd"/>
-      <w:r>
-        <w:t xml:space="preserve"> collect 4 specific items in order to repair the ship</w:t>
+        <w:t>Player has to collect 4 specific items in order to repair the ship</w:t>
       </w:r>
     </w:p>
     <w:p>
@@ -408,47 +355,6 @@
       </w:pPr>
       <w:r>
         <w:t>They hit a certain part and make the wrong move (they die or get stuck, etc.)</w:t>
-      </w:r>
-    </w:p>
-    <w:p>
-      <w:pPr>
-        <w:pStyle w:val="ListParagraph"/>
-        <w:numPr>
-          <w:ilvl w:val="0"/>
-          <w:numId w:val="1"/>
-        </w:numPr>
-      </w:pPr>
-      <w:proofErr w:type="spellStart"/>
-      <w:r>
-        <w:t>Anti speed</w:t>
-      </w:r>
-      <w:proofErr w:type="spellEnd"/>
-      <w:r>
-        <w:t>-run measures</w:t>
-      </w:r>
-    </w:p>
-    <w:p>
-      <w:pPr>
-        <w:pStyle w:val="ListParagraph"/>
-        <w:numPr>
-          <w:ilvl w:val="1"/>
-          <w:numId w:val="1"/>
-        </w:numPr>
-      </w:pPr>
-      <w:r>
-        <w:t>Prevent users from being able to complete the game the same way every time</w:t>
-      </w:r>
-    </w:p>
-    <w:p>
-      <w:pPr>
-        <w:pStyle w:val="ListParagraph"/>
-        <w:numPr>
-          <w:ilvl w:val="2"/>
-          <w:numId w:val="1"/>
-        </w:numPr>
-      </w:pPr>
-      <w:r>
-        <w:t xml:space="preserve">Map &amp; puzzle randomization </w:t>
       </w:r>
     </w:p>
     <w:p/>

</xml_diff>

<commit_message>
Revert "Nolasco location choice"
</commit_message>
<xml_diff>
--- a/Text-Based Game/Artifacts/Requirements.docx
+++ b/Text-Based Game/Artifacts/Requirements.docx
@@ -69,7 +69,15 @@
         <w:t xml:space="preserve">The backstory is </w:t>
       </w:r>
       <w:r>
-        <w:t>given in the beginning of the game; it’s a quick few sentences tha</w:t>
+        <w:t xml:space="preserve">given in the beginning of the game; it’s a </w:t>
+      </w:r>
+      <w:proofErr w:type="gramStart"/>
+      <w:r>
+        <w:t>quick few sentences</w:t>
+      </w:r>
+      <w:proofErr w:type="gramEnd"/>
+      <w:r>
+        <w:t xml:space="preserve"> tha</w:t>
       </w:r>
       <w:r>
         <w:t>t explain what happened and they’re prompted with what they want to do next; their destiny is in their hands</w:t>
@@ -86,8 +94,13 @@
       <w:r>
         <w:t xml:space="preserve">Backstory: you crash-landed on an alien planet and your ship is damaged, so you </w:t>
       </w:r>
-      <w:r>
-        <w:t>have to decide what’s best for yo</w:t>
+      <w:proofErr w:type="gramStart"/>
+      <w:r>
+        <w:t>have to</w:t>
+      </w:r>
+      <w:proofErr w:type="gramEnd"/>
+      <w:r>
+        <w:t xml:space="preserve"> decide what’s best for yo</w:t>
       </w:r>
       <w:r>
         <w:t>ur survival</w:t>
@@ -102,7 +115,15 @@
         </w:numPr>
       </w:pPr>
       <w:r>
-        <w:t>Objective: repair the ship so you can get off the planet and that’s how you win the game</w:t>
+        <w:t xml:space="preserve">Objective: repair the ship so you can get off the planet and </w:t>
+      </w:r>
+      <w:proofErr w:type="gramStart"/>
+      <w:r>
+        <w:t>that’s</w:t>
+      </w:r>
+      <w:proofErr w:type="gramEnd"/>
+      <w:r>
+        <w:t xml:space="preserve"> how you win the game</w:t>
       </w:r>
     </w:p>
     <w:p>
@@ -186,7 +207,15 @@
         </w:numPr>
       </w:pPr>
       <w:r>
-        <w:t xml:space="preserve">Users can’t select a number outside of the </w:t>
+        <w:t xml:space="preserve">Users </w:t>
+      </w:r>
+      <w:proofErr w:type="gramStart"/>
+      <w:r>
+        <w:t>can’t</w:t>
+      </w:r>
+      <w:proofErr w:type="gramEnd"/>
+      <w:r>
+        <w:t xml:space="preserve"> select a number outside of the </w:t>
       </w:r>
       <w:r>
         <w:t>given options</w:t>
@@ -201,7 +230,15 @@
         </w:numPr>
       </w:pPr>
       <w:r>
-        <w:t>Users can’t select a letter or alphanumerical option unless prompted to</w:t>
+        <w:t xml:space="preserve">Users </w:t>
+      </w:r>
+      <w:proofErr w:type="gramStart"/>
+      <w:r>
+        <w:t>can’t</w:t>
+      </w:r>
+      <w:proofErr w:type="gramEnd"/>
+      <w:r>
+        <w:t xml:space="preserve"> select a letter or alphanumerical option unless prompted to</w:t>
       </w:r>
     </w:p>
     <w:p>
@@ -213,7 +250,15 @@
         </w:numPr>
       </w:pPr>
       <w:r>
-        <w:t>Users can’t submit an empty space (“ ”)</w:t>
+        <w:t xml:space="preserve">Users can’t submit an empty space </w:t>
+      </w:r>
+      <w:proofErr w:type="gramStart"/>
+      <w:r>
+        <w:t>(“ ”</w:t>
+      </w:r>
+      <w:proofErr w:type="gramEnd"/>
+      <w:r>
+        <w:t>)</w:t>
       </w:r>
     </w:p>
     <w:p>
@@ -237,7 +282,15 @@
         </w:numPr>
       </w:pPr>
       <w:r>
-        <w:t>Player has to collect 4 specific items in order to repair the ship</w:t>
+        <w:t xml:space="preserve">Player </w:t>
+      </w:r>
+      <w:proofErr w:type="gramStart"/>
+      <w:r>
+        <w:t>has to</w:t>
+      </w:r>
+      <w:proofErr w:type="gramEnd"/>
+      <w:r>
+        <w:t xml:space="preserve"> collect 4 specific items in order to repair the ship</w:t>
       </w:r>
     </w:p>
     <w:p>
@@ -355,6 +408,47 @@
       </w:pPr>
       <w:r>
         <w:t>They hit a certain part and make the wrong move (they die or get stuck, etc.)</w:t>
+      </w:r>
+    </w:p>
+    <w:p>
+      <w:pPr>
+        <w:pStyle w:val="ListParagraph"/>
+        <w:numPr>
+          <w:ilvl w:val="0"/>
+          <w:numId w:val="1"/>
+        </w:numPr>
+      </w:pPr>
+      <w:proofErr w:type="spellStart"/>
+      <w:r>
+        <w:t>Anti speed</w:t>
+      </w:r>
+      <w:proofErr w:type="spellEnd"/>
+      <w:r>
+        <w:t>-run measures</w:t>
+      </w:r>
+    </w:p>
+    <w:p>
+      <w:pPr>
+        <w:pStyle w:val="ListParagraph"/>
+        <w:numPr>
+          <w:ilvl w:val="1"/>
+          <w:numId w:val="1"/>
+        </w:numPr>
+      </w:pPr>
+      <w:r>
+        <w:t>Prevent users from being able to complete the game the same way every time</w:t>
+      </w:r>
+    </w:p>
+    <w:p>
+      <w:pPr>
+        <w:pStyle w:val="ListParagraph"/>
+        <w:numPr>
+          <w:ilvl w:val="2"/>
+          <w:numId w:val="1"/>
+        </w:numPr>
+      </w:pPr>
+      <w:r>
+        <w:t xml:space="preserve">Map &amp; puzzle randomization </w:t>
       </w:r>
     </w:p>
     <w:p/>

</xml_diff>

<commit_message>
Revert "Revert "Merge branch 'master' into Nolasco_Location_Choice""
This reverts commit 5133b8a9d70e8980983b45195a62b7b7a39c88e7.
</commit_message>
<xml_diff>
--- a/Text-Based Game/Artifacts/Requirements.docx
+++ b/Text-Based Game/Artifacts/Requirements.docx
@@ -69,7 +69,15 @@
         <w:t xml:space="preserve">The backstory is </w:t>
       </w:r>
       <w:r>
-        <w:t>given in the beginning of the game; it’s a quick few sentences tha</w:t>
+        <w:t xml:space="preserve">given in the beginning of the game; it’s a </w:t>
+      </w:r>
+      <w:proofErr w:type="gramStart"/>
+      <w:r>
+        <w:t>quick few sentences</w:t>
+      </w:r>
+      <w:proofErr w:type="gramEnd"/>
+      <w:r>
+        <w:t xml:space="preserve"> tha</w:t>
       </w:r>
       <w:r>
         <w:t>t explain what happened and they’re prompted with what they want to do next; their destiny is in their hands</w:t>
@@ -86,8 +94,13 @@
       <w:r>
         <w:t xml:space="preserve">Backstory: you crash-landed on an alien planet and your ship is damaged, so you </w:t>
       </w:r>
-      <w:r>
-        <w:t>have to decide what’s best for yo</w:t>
+      <w:proofErr w:type="gramStart"/>
+      <w:r>
+        <w:t>have to</w:t>
+      </w:r>
+      <w:proofErr w:type="gramEnd"/>
+      <w:r>
+        <w:t xml:space="preserve"> decide what’s best for yo</w:t>
       </w:r>
       <w:r>
         <w:t>ur survival</w:t>
@@ -102,7 +115,15 @@
         </w:numPr>
       </w:pPr>
       <w:r>
-        <w:t>Objective: repair the ship so you can get off the planet and that’s how you win the game</w:t>
+        <w:t xml:space="preserve">Objective: repair the ship so you can get off the planet and </w:t>
+      </w:r>
+      <w:proofErr w:type="gramStart"/>
+      <w:r>
+        <w:t>that’s</w:t>
+      </w:r>
+      <w:proofErr w:type="gramEnd"/>
+      <w:r>
+        <w:t xml:space="preserve"> how you win the game</w:t>
       </w:r>
     </w:p>
     <w:p>
@@ -186,7 +207,15 @@
         </w:numPr>
       </w:pPr>
       <w:r>
-        <w:t xml:space="preserve">Users can’t select a number outside of the </w:t>
+        <w:t xml:space="preserve">Users </w:t>
+      </w:r>
+      <w:proofErr w:type="gramStart"/>
+      <w:r>
+        <w:t>can’t</w:t>
+      </w:r>
+      <w:proofErr w:type="gramEnd"/>
+      <w:r>
+        <w:t xml:space="preserve"> select a number outside of the </w:t>
       </w:r>
       <w:r>
         <w:t>given options</w:t>
@@ -201,7 +230,15 @@
         </w:numPr>
       </w:pPr>
       <w:r>
-        <w:t>Users can’t select a letter or alphanumerical option unless prompted to</w:t>
+        <w:t xml:space="preserve">Users </w:t>
+      </w:r>
+      <w:proofErr w:type="gramStart"/>
+      <w:r>
+        <w:t>can’t</w:t>
+      </w:r>
+      <w:proofErr w:type="gramEnd"/>
+      <w:r>
+        <w:t xml:space="preserve"> select a letter or alphanumerical option unless prompted to</w:t>
       </w:r>
     </w:p>
     <w:p>
@@ -213,7 +250,15 @@
         </w:numPr>
       </w:pPr>
       <w:r>
-        <w:t>Users can’t submit an empty space (“ ”)</w:t>
+        <w:t xml:space="preserve">Users can’t submit an empty space </w:t>
+      </w:r>
+      <w:proofErr w:type="gramStart"/>
+      <w:r>
+        <w:t>(“ ”</w:t>
+      </w:r>
+      <w:proofErr w:type="gramEnd"/>
+      <w:r>
+        <w:t>)</w:t>
       </w:r>
     </w:p>
     <w:p>
@@ -237,7 +282,15 @@
         </w:numPr>
       </w:pPr>
       <w:r>
-        <w:t>Player has to collect 4 specific items in order to repair the ship</w:t>
+        <w:t xml:space="preserve">Player </w:t>
+      </w:r>
+      <w:proofErr w:type="gramStart"/>
+      <w:r>
+        <w:t>has to</w:t>
+      </w:r>
+      <w:proofErr w:type="gramEnd"/>
+      <w:r>
+        <w:t xml:space="preserve"> collect 4 specific items in order to repair the ship</w:t>
       </w:r>
     </w:p>
     <w:p>
@@ -355,6 +408,47 @@
       </w:pPr>
       <w:r>
         <w:t>They hit a certain part and make the wrong move (they die or get stuck, etc.)</w:t>
+      </w:r>
+    </w:p>
+    <w:p>
+      <w:pPr>
+        <w:pStyle w:val="ListParagraph"/>
+        <w:numPr>
+          <w:ilvl w:val="0"/>
+          <w:numId w:val="1"/>
+        </w:numPr>
+      </w:pPr>
+      <w:proofErr w:type="spellStart"/>
+      <w:r>
+        <w:t>Anti speed</w:t>
+      </w:r>
+      <w:proofErr w:type="spellEnd"/>
+      <w:r>
+        <w:t>-run measures</w:t>
+      </w:r>
+    </w:p>
+    <w:p>
+      <w:pPr>
+        <w:pStyle w:val="ListParagraph"/>
+        <w:numPr>
+          <w:ilvl w:val="1"/>
+          <w:numId w:val="1"/>
+        </w:numPr>
+      </w:pPr>
+      <w:r>
+        <w:t>Prevent users from being able to complete the game the same way every time</w:t>
+      </w:r>
+    </w:p>
+    <w:p>
+      <w:pPr>
+        <w:pStyle w:val="ListParagraph"/>
+        <w:numPr>
+          <w:ilvl w:val="2"/>
+          <w:numId w:val="1"/>
+        </w:numPr>
+      </w:pPr>
+      <w:r>
+        <w:t xml:space="preserve">Map &amp; puzzle randomization </w:t>
       </w:r>
     </w:p>
     <w:p/>

</xml_diff>